<commit_message>
zipped files for submission
</commit_message>
<xml_diff>
--- a/report_updated.docx
+++ b/report_updated.docx
@@ -232,7 +232,25 @@
           <w:spacing w:val="5"/>
           <w:kern w:val="1"/>
         </w:rPr>
-        <w:t>, Nikhil Kamath</w:t>
+        <w:t>, Nikhil</w:t>
+      </w:r>
+      <w:r>
+        <w:rPr>
+          <w:b/>
+          <w:bCs/>
+          <w:spacing w:val="5"/>
+          <w:kern w:val="1"/>
+        </w:rPr>
+        <w:t xml:space="preserve"> D</w:t>
+      </w:r>
+      <w:r>
+        <w:rPr>
+          <w:b/>
+          <w:bCs/>
+          <w:spacing w:val="5"/>
+          <w:kern w:val="1"/>
+        </w:rPr>
+        <w:t xml:space="preserve"> Kamath</w:t>
       </w:r>
     </w:p>
     <w:p>
@@ -1785,8 +1803,6 @@
           </wp:inline>
         </w:drawing>
       </w:r>
-      <w:bookmarkStart w:id="0" w:name="_GoBack"/>
-      <w:bookmarkEnd w:id="0"/>
     </w:p>
     <w:p>
       <w:pPr>
@@ -1910,15 +1926,7 @@
       </w:r>
       <w:proofErr w:type="spellEnd"/>
       <w:r>
-        <w:t xml:space="preserve"> and also </w:t>
-      </w:r>
-      <w:proofErr w:type="spellStart"/>
-      <w:r>
-        <w:t>Acrobot</w:t>
-      </w:r>
-      <w:proofErr w:type="spellEnd"/>
-      <w:r>
-        <w:t xml:space="preserve"> environments. We did this for all 5 algorithms to see the comparisons. We have a notebook for each environment where we ran all algorithms and plotted graphs for them. The exception being PPO for which we created a separate notebook since it is a new algorithm we tried.</w:t>
+        <w:t xml:space="preserve"> and also Acrobot environments. We did this for all 5 algorithms to see the comparisons. We have a notebook for each environment where we ran all algorithms and plotted graphs for them. The exception being PPO for which we created a separate notebook since it is a new algorithm we tried.</w:t>
       </w:r>
     </w:p>
     <w:p>
@@ -7816,7 +7824,7 @@
     </w:rPrDefault>
     <w:pPrDefault/>
   </w:docDefaults>
-  <w:latentStyles w:defLockedState="0" w:defUIPriority="99" w:defSemiHidden="0" w:defUnhideWhenUsed="0" w:defQFormat="0" w:count="375">
+  <w:latentStyles w:defLockedState="0" w:defUIPriority="99" w:defSemiHidden="0" w:defUnhideWhenUsed="0" w:defQFormat="0" w:count="376">
     <w:lsdException w:name="Normal" w:uiPriority="0" w:qFormat="1"/>
     <w:lsdException w:name="heading 1" w:uiPriority="9" w:qFormat="1"/>
     <w:lsdException w:name="heading 2" w:semiHidden="1" w:uiPriority="9" w:unhideWhenUsed="1" w:qFormat="1"/>
@@ -7922,7 +7930,6 @@
     <w:lsdException w:name="HTML Sample" w:semiHidden="1" w:unhideWhenUsed="1"/>
     <w:lsdException w:name="HTML Typewriter" w:semiHidden="1" w:unhideWhenUsed="1"/>
     <w:lsdException w:name="HTML Variable" w:semiHidden="1" w:unhideWhenUsed="1"/>
-    <w:lsdException w:name="Normal Table" w:semiHidden="1" w:unhideWhenUsed="1"/>
     <w:lsdException w:name="annotation subject" w:semiHidden="1" w:unhideWhenUsed="1"/>
     <w:lsdException w:name="No List" w:semiHidden="1" w:unhideWhenUsed="1"/>
     <w:lsdException w:name="Outline List 1" w:semiHidden="1" w:unhideWhenUsed="1"/>
@@ -7969,10 +7976,8 @@
     <w:lsdException w:name="Table Subtle 2" w:semiHidden="1" w:unhideWhenUsed="1"/>
     <w:lsdException w:name="Table Web 1" w:semiHidden="1" w:unhideWhenUsed="1"/>
     <w:lsdException w:name="Table Web 2" w:semiHidden="1" w:unhideWhenUsed="1"/>
-    <w:lsdException w:name="Table Web 3" w:semiHidden="1" w:unhideWhenUsed="1"/>
     <w:lsdException w:name="Balloon Text" w:semiHidden="1" w:unhideWhenUsed="1"/>
     <w:lsdException w:name="Table Grid" w:uiPriority="59"/>
-    <w:lsdException w:name="Table Theme" w:semiHidden="1" w:unhideWhenUsed="1"/>
     <w:lsdException w:name="Placeholder Text" w:semiHidden="1"/>
     <w:lsdException w:name="No Spacing" w:uiPriority="1" w:qFormat="1"/>
     <w:lsdException w:name="Light Shading" w:uiPriority="60"/>
@@ -8183,6 +8188,7 @@
     <w:lsdException w:name="Smart Hyperlink" w:semiHidden="1" w:unhideWhenUsed="1"/>
     <w:lsdException w:name="Hashtag" w:semiHidden="1" w:unhideWhenUsed="1"/>
     <w:lsdException w:name="Unresolved Mention" w:semiHidden="1" w:unhideWhenUsed="1"/>
+    <w:lsdException w:name="Smart Link" w:semiHidden="1" w:unhideWhenUsed="1"/>
   </w:latentStyles>
   <w:style w:type="paragraph" w:default="1" w:styleId="Normal">
     <w:name w:val="Normal"/>
@@ -8196,6 +8202,7 @@
   <w:style w:type="character" w:default="1" w:styleId="DefaultParagraphFont">
     <w:name w:val="Default Paragraph Font"/>
     <w:uiPriority w:val="1"/>
+    <w:semiHidden/>
     <w:unhideWhenUsed/>
   </w:style>
   <w:style w:type="table" w:default="1" w:styleId="TableNormal">
@@ -8732,7 +8739,7 @@
 </file>
 
 <file path=customXml/itemProps1.xml><?xml version="1.0" encoding="utf-8"?>
-<ds:datastoreItem xmlns:ds="http://schemas.openxmlformats.org/officeDocument/2006/customXml" ds:itemID="{A2787810-683E-4B18-A95C-E927939914D6}">
+<ds:datastoreItem xmlns:ds="http://schemas.openxmlformats.org/officeDocument/2006/customXml" ds:itemID="{D9046197-D0C1-454E-83CB-E4C51AE9F270}">
   <ds:schemaRefs>
     <ds:schemaRef ds:uri="http://schemas.openxmlformats.org/officeDocument/2006/bibliography"/>
   </ds:schemaRefs>

</xml_diff>